<commit_message>
Correctiong and Python code
</commit_message>
<xml_diff>
--- a/CSC_8628_Report.docx
+++ b/CSC_8628_Report.docx
@@ -31,7 +31,14 @@
           <w:sz w:val="28"/>
           <w:szCs w:val="28"/>
         </w:rPr>
-        <w:t>Harvey Yuan 0077439</w:t>
+        <w:t xml:space="preserve">Harvey Yuan </w:t>
+      </w:r>
+      <w:r>
+        <w:rPr>
+          <w:sz w:val="28"/>
+          <w:szCs w:val="28"/>
+        </w:rPr>
+        <w:t>200774394</w:t>
       </w:r>
     </w:p>
     <w:p>
@@ -216,16 +223,7 @@
         <w:t>denoises</w:t>
       </w:r>
       <w:r>
-        <w:t xml:space="preserve"> the</w:t>
-      </w:r>
-      <w:r>
-        <w:t xml:space="preserve"> input of a </w:t>
-      </w:r>
-      <w:r>
-        <w:t>colour RGB image.</w:t>
-      </w:r>
-      <w:r>
-        <w:t xml:space="preserve"> </w:t>
+        <w:t xml:space="preserve"> the input of a colour RGB image. </w:t>
       </w:r>
       <w:r>
         <w:t xml:space="preserve">The first step </w:t>
@@ -500,7 +498,7 @@
           <w:p>
             <w:pPr>
               <w:shd w:val="clear" w:color="auto" w:fill="1E1E1E"/>
-              <w:spacing w:after="0" w:line="285" w:lineRule="atLeast"/>
+              <w:spacing w:line="285" w:lineRule="atLeast"/>
               <w:jc w:val="both"/>
               <w:rPr>
                 <w:rFonts w:ascii="Courier New" w:eastAsia="Times New Roman" w:hAnsi="Courier New" w:cs="Courier New"/>
@@ -1399,7 +1397,7 @@
           <w:p>
             <w:pPr>
               <w:shd w:val="clear" w:color="auto" w:fill="1E1E1E"/>
-              <w:spacing w:after="0" w:line="285" w:lineRule="atLeast"/>
+              <w:spacing w:line="285" w:lineRule="atLeast"/>
               <w:rPr>
                 <w:rFonts w:ascii="Courier New" w:eastAsia="Times New Roman" w:hAnsi="Courier New" w:cs="Courier New"/>
                 <w:color w:val="D4D4D4"/>
@@ -3875,6 +3873,9 @@
         <w:jc w:val="both"/>
       </w:pPr>
       <w:r>
+        <w:rPr>
+          <w:noProof/>
+        </w:rPr>
         <w:drawing>
           <wp:inline distT="0" distB="0" distL="0" distR="0" wp14:anchorId="669D0D37" wp14:editId="2584C14F">
             <wp:extent cx="5731510" cy="1000125"/>
@@ -4049,13 +4050,6 @@
     </w:p>
     <w:sdt>
       <w:sdtPr>
-        <w:id w:val="1440959868"/>
-        <w:docPartObj>
-          <w:docPartGallery w:val="Bibliographies"/>
-          <w:docPartUnique/>
-        </w:docPartObj>
-      </w:sdtPr>
-      <w:sdtEndPr>
         <w:rPr>
           <w:rFonts w:asciiTheme="minorHAnsi" w:eastAsiaTheme="minorHAnsi" w:hAnsiTheme="minorHAnsi" w:cstheme="minorBidi"/>
           <w:color w:val="auto"/>
@@ -4063,7 +4057,12 @@
           <w:szCs w:val="22"/>
           <w:lang w:val="en-GB"/>
         </w:rPr>
-      </w:sdtEndPr>
+        <w:id w:val="1440959868"/>
+        <w:docPartObj>
+          <w:docPartGallery w:val="Bibliographies"/>
+          <w:docPartUnique/>
+        </w:docPartObj>
+      </w:sdtPr>
       <w:sdtContent>
         <w:p>
           <w:pPr>
@@ -4710,6 +4709,7 @@
   <w:style w:type="character" w:default="1" w:styleId="DefaultParagraphFont">
     <w:name w:val="Default Paragraph Font"/>
     <w:uiPriority w:val="1"/>
+    <w:semiHidden/>
     <w:unhideWhenUsed/>
   </w:style>
   <w:style w:type="table" w:default="1" w:styleId="TableNormal">

</xml_diff>